<commit_message>
upload group contribution form
</commit_message>
<xml_diff>
--- a/Group Member Contribution Form.docx
+++ b/Group Member Contribution Form.docx
@@ -247,6 +247,7 @@
               <w:rPr>
                 <w:rtl w:val="0"/>
               </w:rPr>
+              <w:t xml:space="preserve"> </w:t>
             </w:r>
           </w:p>
         </w:tc>
@@ -585,30 +586,97 @@
           <w:vertAlign w:val="baseline"/>
         </w:rPr>
       </w:pPr>
-      <w:sdt>
-        <w:sdtPr>
-          <w:tag w:val="goog_rdk_1"/>
-        </w:sdtPr>
-        <w:sdtContent>
-          <w:r>
-            <w:rPr>
-              <w:rFonts w:ascii="Arial Unicode MS" w:cs="Arial Unicode MS" w:eastAsia="Arial Unicode MS" w:hAnsi="Arial Unicode MS"/>
-              <w:b w:val="1"/>
-              <w:i w:val="0"/>
-              <w:smallCaps w:val="0"/>
-              <w:strike w:val="0"/>
-              <w:color w:val="000000"/>
-              <w:sz w:val="20"/>
-              <w:szCs w:val="20"/>
-              <w:u w:val="none"/>
-              <w:shd w:fill="auto" w:val="clear"/>
-              <w:vertAlign w:val="baseline"/>
-              <w:rtl w:val="0"/>
-            </w:rPr>
-            <w:t xml:space="preserve">以下为正确范例 ：</w:t>
-          </w:r>
-        </w:sdtContent>
-      </w:sdt>
+      <w:r>
+        <w:rPr>
+          <w:rtl w:val="0"/>
+        </w:rPr>
+      </w:r>
+    </w:p>
+    <w:p>
+      <w:pPr>
+        <w:keepNext w:val="0"/>
+        <w:keepLines w:val="0"/>
+        <w:pageBreakBefore w:val="0"/>
+        <w:widowControl w:val="1"/>
+        <w:pBdr>
+          <w:top w:space="0" w:sz="0" w:val="nil"/>
+          <w:left w:space="0" w:sz="0" w:val="nil"/>
+          <w:bottom w:space="0" w:sz="0" w:val="nil"/>
+          <w:right w:space="0" w:sz="0" w:val="nil"/>
+          <w:between w:space="0" w:sz="0" w:val="nil"/>
+        </w:pBdr>
+        <w:shd w:fill="auto" w:val="clear"/>
+        <w:spacing w:after="0" w:before="0" w:line="240" w:lineRule="auto"/>
+        <w:ind w:left="0" w:right="0" w:firstLine="0"/>
+        <w:jc w:val="left"/>
+        <w:rPr>
+          <w:rFonts w:ascii="Arimo" w:cs="Arimo" w:eastAsia="Arimo" w:hAnsi="Arimo"/>
+          <w:b w:val="0"/>
+          <w:i w:val="0"/>
+          <w:smallCaps w:val="0"/>
+          <w:strike w:val="0"/>
+          <w:color w:val="000000"/>
+          <w:sz w:val="22"/>
+          <w:szCs w:val="22"/>
+          <w:u w:val="none"/>
+          <w:shd w:fill="auto" w:val="clear"/>
+          <w:vertAlign w:val="baseline"/>
+        </w:rPr>
+      </w:pPr>
+      <w:r>
+        <w:rPr>
+          <w:rtl w:val="0"/>
+        </w:rPr>
+      </w:r>
+    </w:p>
+    <w:p>
+      <w:pPr>
+        <w:keepNext w:val="0"/>
+        <w:keepLines w:val="0"/>
+        <w:pageBreakBefore w:val="0"/>
+        <w:widowControl w:val="1"/>
+        <w:pBdr>
+          <w:top w:space="0" w:sz="0" w:val="nil"/>
+          <w:left w:space="0" w:sz="0" w:val="nil"/>
+          <w:bottom w:space="0" w:sz="0" w:val="nil"/>
+          <w:right w:space="0" w:sz="0" w:val="nil"/>
+          <w:between w:space="0" w:sz="0" w:val="nil"/>
+        </w:pBdr>
+        <w:shd w:fill="auto" w:val="clear"/>
+        <w:spacing w:after="0" w:before="0" w:line="240" w:lineRule="auto"/>
+        <w:ind w:left="0" w:right="0" w:firstLine="0"/>
+        <w:jc w:val="left"/>
+        <w:rPr>
+          <w:rFonts w:ascii="Arimo" w:cs="Arimo" w:eastAsia="Arimo" w:hAnsi="Arimo"/>
+          <w:b w:val="0"/>
+          <w:i w:val="0"/>
+          <w:smallCaps w:val="0"/>
+          <w:strike w:val="0"/>
+          <w:color w:val="000000"/>
+          <w:sz w:val="22"/>
+          <w:szCs w:val="22"/>
+          <w:u w:val="none"/>
+          <w:shd w:fill="auto" w:val="clear"/>
+          <w:vertAlign w:val="baseline"/>
+        </w:rPr>
+      </w:pPr>
+      <w:r>
+        <w:rPr>
+          <w:rFonts w:ascii="Arimo" w:cs="Arimo" w:eastAsia="Arimo" w:hAnsi="Arimo"/>
+          <w:b w:val="0"/>
+          <w:i w:val="0"/>
+          <w:smallCaps w:val="0"/>
+          <w:strike w:val="0"/>
+          <w:color w:val="000000"/>
+          <w:sz w:val="20"/>
+          <w:szCs w:val="20"/>
+          <w:u w:val="none"/>
+          <w:shd w:fill="auto" w:val="clear"/>
+          <w:vertAlign w:val="baseline"/>
+          <w:rtl w:val="0"/>
+        </w:rPr>
+        <w:t xml:space="preserve">INDIVIDUAL CONTRIBUTION (1)</w:t>
+      </w:r>
       <w:r>
         <w:rPr>
           <w:rtl w:val="0"/>
@@ -693,17 +761,9 @@
             </w:pPr>
             <w:r>
               <w:rPr>
-                <w:sz w:val="20"/>
-                <w:szCs w:val="20"/>
-                <w:highlight w:val="lightGray"/>
-                <w:rtl w:val="0"/>
-              </w:rPr>
-              <w:t xml:space="preserve">Ming Li</w:t>
-            </w:r>
-            <w:r>
-              <w:rPr>
-                <w:rtl w:val="0"/>
-              </w:rPr>
+                <w:rtl w:val="0"/>
+              </w:rPr>
+              <w:t xml:space="preserve">Gelman-Haoxuan Xie</w:t>
             </w:r>
           </w:p>
         </w:tc>
@@ -786,17 +846,9 @@
             </w:pPr>
             <w:r>
               <w:rPr>
-                <w:sz w:val="20"/>
-                <w:szCs w:val="20"/>
-                <w:highlight w:val="lightGray"/>
-                <w:rtl w:val="0"/>
-              </w:rPr>
-              <w:t xml:space="preserve">Introduction; Conclusion; Proofreading</w:t>
-            </w:r>
-            <w:r>
-              <w:rPr>
-                <w:rtl w:val="0"/>
-              </w:rPr>
+                <w:rtl w:val="0"/>
+              </w:rPr>
+              <w:t xml:space="preserve">Code description</w:t>
             </w:r>
           </w:p>
         </w:tc>
@@ -883,17 +935,9 @@
             </w:pPr>
             <w:r>
               <w:rPr>
-                <w:sz w:val="20"/>
-                <w:szCs w:val="20"/>
-                <w:highlight w:val="lightGray"/>
-                <w:rtl w:val="0"/>
-              </w:rPr>
-              <w:t xml:space="preserve">Introduction; Conclusion; Proofreading</w:t>
-            </w:r>
-            <w:r>
-              <w:rPr>
-                <w:rtl w:val="0"/>
-              </w:rPr>
+                <w:rtl w:val="0"/>
+              </w:rPr>
+              <w:t xml:space="preserve">Related Work</w:t>
             </w:r>
           </w:p>
         </w:tc>
@@ -979,13 +1023,15 @@
             </w:pPr>
             <w:r>
               <w:rPr>
-                <w:sz w:val="20"/>
-                <w:szCs w:val="20"/>
-                <w:highlight w:val="lightGray"/>
-                <w:rtl w:val="0"/>
-              </w:rPr>
-              <w:t xml:space="preserve">My name is Ming Li. As the team leader, I assigned each team member a portion of the assignment to accomplish, pulled together everyone's inputs, proofed the paper for grammar, punctuation, and formatting errors. I was also responsible for completing the introduction and conclusion sections for both the oral presentation and the written report. </w:t>
-            </w:r>
+                <w:rtl w:val="0"/>
+              </w:rPr>
+              <w:t xml:space="preserve">My name is Gelman(Haoxuan Xie). In this project, I took part in setting project purpose, building CNN model and writing essay. I was responsible for the building Data Augmentation model and Related Work in essay. In the oral presentation, my job is introduce the structure and functions of our code.</w:t>
+            </w:r>
+          </w:p>
+          <w:p>
+            <w:pPr>
+              <w:rPr/>
+            </w:pPr>
             <w:r>
               <w:rPr>
                 <w:rtl w:val="0"/>
@@ -1028,43 +1074,6 @@
       </w:pPr>
       <w:r>
         <w:rPr>
-          <w:rtl w:val="0"/>
-        </w:rPr>
-      </w:r>
-    </w:p>
-    <w:p>
-      <w:pPr>
-        <w:keepNext w:val="0"/>
-        <w:keepLines w:val="0"/>
-        <w:pageBreakBefore w:val="0"/>
-        <w:widowControl w:val="1"/>
-        <w:pBdr>
-          <w:top w:space="0" w:sz="0" w:val="nil"/>
-          <w:left w:space="0" w:sz="0" w:val="nil"/>
-          <w:bottom w:space="0" w:sz="0" w:val="nil"/>
-          <w:right w:space="0" w:sz="0" w:val="nil"/>
-          <w:between w:space="0" w:sz="0" w:val="nil"/>
-        </w:pBdr>
-        <w:shd w:fill="auto" w:val="clear"/>
-        <w:spacing w:after="0" w:before="0" w:line="240" w:lineRule="auto"/>
-        <w:ind w:left="0" w:right="0" w:firstLine="0"/>
-        <w:jc w:val="left"/>
-        <w:rPr>
-          <w:rFonts w:ascii="Arimo" w:cs="Arimo" w:eastAsia="Arimo" w:hAnsi="Arimo"/>
-          <w:b w:val="0"/>
-          <w:i w:val="0"/>
-          <w:smallCaps w:val="0"/>
-          <w:strike w:val="0"/>
-          <w:color w:val="000000"/>
-          <w:sz w:val="22"/>
-          <w:szCs w:val="22"/>
-          <w:u w:val="none"/>
-          <w:shd w:fill="auto" w:val="clear"/>
-          <w:vertAlign w:val="baseline"/>
-        </w:rPr>
-      </w:pPr>
-      <w:r>
-        <w:rPr>
           <w:rFonts w:ascii="Arimo" w:cs="Arimo" w:eastAsia="Arimo" w:hAnsi="Arimo"/>
           <w:b w:val="0"/>
           <w:i w:val="0"/>
@@ -1078,7 +1087,7 @@
           <w:vertAlign w:val="baseline"/>
           <w:rtl w:val="0"/>
         </w:rPr>
-        <w:t xml:space="preserve">INDIVIDUAL CONTRIBUTION (1)</w:t>
+        <w:t xml:space="preserve">INDIVIDUAL CONTRIBUTION (2)</w:t>
       </w:r>
       <w:r>
         <w:rPr>
@@ -1166,7 +1175,7 @@
               <w:rPr>
                 <w:rtl w:val="0"/>
               </w:rPr>
-              <w:t xml:space="preserve">Gelman-Haoxuan Xie</w:t>
+              <w:t xml:space="preserve">Org - Qixuan Huang</w:t>
             </w:r>
           </w:p>
         </w:tc>
@@ -1251,7 +1260,7 @@
               <w:rPr>
                 <w:rtl w:val="0"/>
               </w:rPr>
-              <w:t xml:space="preserve">Code description</w:t>
+              <w:t xml:space="preserve">Conclusion</w:t>
             </w:r>
           </w:p>
         </w:tc>
@@ -1259,7 +1268,7 @@
       <w:tr>
         <w:trPr>
           <w:cantSplit w:val="0"/>
-          <w:trHeight w:val="450" w:hRule="atLeast"/>
+          <w:trHeight w:val="465" w:hRule="atLeast"/>
           <w:tblHeader w:val="0"/>
         </w:trPr>
         <w:tc>
@@ -1340,7 +1349,7 @@
               <w:rPr>
                 <w:rtl w:val="0"/>
               </w:rPr>
-              <w:t xml:space="preserve">Related Work</w:t>
+              <w:t xml:space="preserve">Abstract &amp; Conclusion</w:t>
             </w:r>
           </w:p>
         </w:tc>
@@ -1422,13 +1431,19 @@
           </w:tcPr>
           <w:p>
             <w:pPr>
-              <w:rPr/>
-            </w:pPr>
-            <w:r>
-              <w:rPr>
-                <w:rtl w:val="0"/>
-              </w:rPr>
-              <w:t xml:space="preserve">My name is Gelman(Haoxuan Xie). In this project, I took part in setting project purpose, building CNN model and writing essay. I was responsible for the building Data Augmentation model and Related Work in essay. In the oral presentation, my job is introduce the structure and functions of our code.</w:t>
+              <w:jc w:val="left"/>
+              <w:rPr/>
+            </w:pPr>
+            <w:r>
+              <w:rPr>
+                <w:rtl w:val="0"/>
+              </w:rPr>
+              <w:t xml:space="preserve">My name is Org (Qixuan Huang). As a team leader, I am responsible for coordinating task assignments and overseeing daily work to ensure the project progresses according to the plan. In this project, my contributions mainly involve writing the abstract and conclusion parts of the report, as well as one of the models in the methodology (e.g., each of us designed a model and finally compared performance metrics). In the presentation, I will be presenting the research background, research objectives, and conclusions part.</w:t>
+            </w:r>
+            <w:r>
+              <w:rPr>
+                <w:rtl w:val="0"/>
+              </w:rPr>
             </w:r>
           </w:p>
           <w:p>
@@ -1490,7 +1505,7 @@
           <w:vertAlign w:val="baseline"/>
           <w:rtl w:val="0"/>
         </w:rPr>
-        <w:t xml:space="preserve">INDIVIDUAL CONTRIBUTION (2)</w:t>
+        <w:t xml:space="preserve">INDIVIDUAL CONTRIBUTION (3)</w:t>
       </w:r>
       <w:r>
         <w:rPr>
@@ -1578,7 +1593,7 @@
               <w:rPr>
                 <w:rtl w:val="0"/>
               </w:rPr>
-              <w:t xml:space="preserve">Org - Qixuan Huang</w:t>
+              <w:t xml:space="preserve">Charles-Chao Gao</w:t>
             </w:r>
           </w:p>
         </w:tc>
@@ -1663,7 +1678,7 @@
               <w:rPr>
                 <w:rtl w:val="0"/>
               </w:rPr>
-              <w:t xml:space="preserve">Conclusion</w:t>
+              <w:t xml:space="preserve">Methodology; Dataset</w:t>
             </w:r>
           </w:p>
         </w:tc>
@@ -1671,7 +1686,7 @@
       <w:tr>
         <w:trPr>
           <w:cantSplit w:val="0"/>
-          <w:trHeight w:val="465" w:hRule="atLeast"/>
+          <w:trHeight w:val="450" w:hRule="atLeast"/>
           <w:tblHeader w:val="0"/>
         </w:trPr>
         <w:tc>
@@ -1752,7 +1767,7 @@
               <w:rPr>
                 <w:rtl w:val="0"/>
               </w:rPr>
-              <w:t xml:space="preserve">Abstract &amp; Conclusion</w:t>
+              <w:t xml:space="preserve">Approach</w:t>
             </w:r>
           </w:p>
         </w:tc>
@@ -1834,19 +1849,13 @@
           </w:tcPr>
           <w:p>
             <w:pPr>
-              <w:jc w:val="left"/>
-              <w:rPr/>
-            </w:pPr>
-            <w:r>
-              <w:rPr>
-                <w:rtl w:val="0"/>
-              </w:rPr>
-              <w:t xml:space="preserve">My name is Org (Qixuan Huang). As a team leader, I am responsible for coordinating task assignments and overseeing daily work to ensure the project progresses according to the plan. In this project, my contributions mainly involve writing the abstract and conclusion parts of the report, as well as one of the models in the methodology (e.g., each of us designed a model and finally compared performance metrics). In the presentation, I will be presenting the research background, research objectives, and conclusions part.</w:t>
-            </w:r>
-            <w:r>
-              <w:rPr>
-                <w:rtl w:val="0"/>
-              </w:rPr>
+              <w:rPr/>
+            </w:pPr>
+            <w:r>
+              <w:rPr>
+                <w:rtl w:val="0"/>
+              </w:rPr>
+              <w:t xml:space="preserve">My name is Charles(Chao Gao). In this project, I build one CNN model and make contributions to writing the approach of the chosen model in the essay(which performs best among our five models). I was also responsible for giving a brief introduction to the data set in the oral presentation. </w:t>
             </w:r>
           </w:p>
           <w:p>
@@ -1908,7 +1917,7 @@
           <w:vertAlign w:val="baseline"/>
           <w:rtl w:val="0"/>
         </w:rPr>
-        <w:t xml:space="preserve">INDIVIDUAL CONTRIBUTION (3)</w:t>
+        <w:t xml:space="preserve">INDIVIDUAL CONTRIBUTION (4)</w:t>
       </w:r>
       <w:r>
         <w:rPr>
@@ -1996,7 +2005,7 @@
               <w:rPr>
                 <w:rtl w:val="0"/>
               </w:rPr>
-              <w:t xml:space="preserve">Charles-Chao Gao</w:t>
+              <w:t xml:space="preserve">Benny-Rongyan Zhu</w:t>
             </w:r>
           </w:p>
         </w:tc>
@@ -2081,7 +2090,7 @@
               <w:rPr>
                 <w:rtl w:val="0"/>
               </w:rPr>
-              <w:t xml:space="preserve">Methodology; Dataset</w:t>
+              <w:t xml:space="preserve">Project Introduction; Algorithms</w:t>
             </w:r>
           </w:p>
         </w:tc>
@@ -2170,7 +2179,7 @@
               <w:rPr>
                 <w:rtl w:val="0"/>
               </w:rPr>
-              <w:t xml:space="preserve">Approach</w:t>
+              <w:t xml:space="preserve">Project Introduction; Algorithms</w:t>
             </w:r>
           </w:p>
         </w:tc>
@@ -2258,17 +2267,7 @@
               <w:rPr>
                 <w:rtl w:val="0"/>
               </w:rPr>
-              <w:t xml:space="preserve">My name is Charles(Chao Gao). In this project, I build one CNN model and make contributions to writing the approach of the chosen model in the essay(which performs best among our five models). I was also responsible for giving a brief introduction to the data set in the oral presentation. </w:t>
-            </w:r>
-          </w:p>
-          <w:p>
-            <w:pPr>
-              <w:rPr/>
-            </w:pPr>
-            <w:r>
-              <w:rPr>
-                <w:rtl w:val="0"/>
-              </w:rPr>
+              <w:t xml:space="preserve">My name is Benny (Rongyan Zhu). In this project, I write the introduction part for the presentation and report. I also created, trained, and tested a model using one of the algorithms for our analysis in the paper report. </w:t>
             </w:r>
           </w:p>
         </w:tc>
@@ -2307,408 +2306,6 @@
       </w:pPr>
       <w:r>
         <w:rPr>
-          <w:rFonts w:ascii="Arimo" w:cs="Arimo" w:eastAsia="Arimo" w:hAnsi="Arimo"/>
-          <w:b w:val="0"/>
-          <w:i w:val="0"/>
-          <w:smallCaps w:val="0"/>
-          <w:strike w:val="0"/>
-          <w:color w:val="000000"/>
-          <w:sz w:val="20"/>
-          <w:szCs w:val="20"/>
-          <w:u w:val="none"/>
-          <w:shd w:fill="auto" w:val="clear"/>
-          <w:vertAlign w:val="baseline"/>
-          <w:rtl w:val="0"/>
-        </w:rPr>
-        <w:t xml:space="preserve">INDIVIDUAL CONTRIBUTION (4)</w:t>
-      </w:r>
-      <w:r>
-        <w:rPr>
-          <w:rtl w:val="0"/>
-        </w:rPr>
-      </w:r>
-    </w:p>
-    <w:tbl>
-      <w:tblPr>
-        <w:tblStyle w:val="Table6"/>
-        <w:tblW w:w="8241.0" w:type="dxa"/>
-        <w:jc w:val="left"/>
-        <w:tblBorders>
-          <w:top w:color="000000" w:space="0" w:sz="0" w:val="nil"/>
-          <w:left w:color="000000" w:space="0" w:sz="0" w:val="nil"/>
-          <w:bottom w:color="000000" w:space="0" w:sz="0" w:val="nil"/>
-          <w:right w:color="000000" w:space="0" w:sz="0" w:val="nil"/>
-          <w:insideH w:color="000000" w:space="0" w:sz="0" w:val="nil"/>
-          <w:insideV w:color="000000" w:space="0" w:sz="0" w:val="nil"/>
-        </w:tblBorders>
-        <w:tblLayout w:type="fixed"/>
-        <w:tblLook w:val="0400"/>
-      </w:tblPr>
-      <w:tblGrid>
-        <w:gridCol w:w="2747"/>
-        <w:gridCol w:w="1728"/>
-        <w:gridCol w:w="3766"/>
-        <w:tblGridChange w:id="0">
-          <w:tblGrid>
-            <w:gridCol w:w="2747"/>
-            <w:gridCol w:w="1728"/>
-            <w:gridCol w:w="3766"/>
-          </w:tblGrid>
-        </w:tblGridChange>
-      </w:tblGrid>
-      <w:tr>
-        <w:trPr>
-          <w:cantSplit w:val="0"/>
-          <w:trHeight w:val="450" w:hRule="atLeast"/>
-          <w:tblHeader w:val="0"/>
-        </w:trPr>
-        <w:tc>
-          <w:tcPr>
-            <w:tcMar>
-              <w:top w:w="0.0" w:type="dxa"/>
-              <w:bottom w:w="0.0" w:type="dxa"/>
-            </w:tcMar>
-          </w:tcPr>
-          <w:p>
-            <w:pPr>
-              <w:jc w:val="left"/>
-              <w:rPr/>
-            </w:pPr>
-            <w:r>
-              <w:rPr>
-                <w:b w:val="1"/>
-                <w:sz w:val="20"/>
-                <w:szCs w:val="20"/>
-                <w:highlight w:val="lightGray"/>
-                <w:rtl w:val="0"/>
-              </w:rPr>
-              <w:t xml:space="preserve">FULL NAME</w:t>
-            </w:r>
-            <w:r>
-              <w:rPr>
-                <w:rtl w:val="0"/>
-              </w:rPr>
-            </w:r>
-          </w:p>
-        </w:tc>
-        <w:tc>
-          <w:tcPr>
-            <w:gridSpan w:val="2"/>
-            <w:tcMar>
-              <w:top w:w="0.0" w:type="dxa"/>
-              <w:bottom w:w="0.0" w:type="dxa"/>
-            </w:tcMar>
-          </w:tcPr>
-          <w:p>
-            <w:pPr>
-              <w:jc w:val="left"/>
-              <w:rPr/>
-            </w:pPr>
-            <w:r>
-              <w:rPr>
-                <w:rtl w:val="0"/>
-              </w:rPr>
-              <w:t xml:space="preserve">Benny-Rongyan Zhu</w:t>
-            </w:r>
-          </w:p>
-        </w:tc>
-      </w:tr>
-      <w:tr>
-        <w:trPr>
-          <w:cantSplit w:val="0"/>
-          <w:trHeight w:val="450" w:hRule="atLeast"/>
-          <w:tblHeader w:val="0"/>
-        </w:trPr>
-        <w:tc>
-          <w:tcPr>
-            <w:vMerge w:val="restart"/>
-            <w:tcMar>
-              <w:top w:w="0.0" w:type="dxa"/>
-              <w:bottom w:w="0.0" w:type="dxa"/>
-            </w:tcMar>
-          </w:tcPr>
-          <w:p>
-            <w:pPr>
-              <w:jc w:val="left"/>
-              <w:rPr/>
-            </w:pPr>
-            <w:r>
-              <w:rPr>
-                <w:b w:val="1"/>
-                <w:sz w:val="20"/>
-                <w:szCs w:val="20"/>
-                <w:highlight w:val="lightGray"/>
-                <w:rtl w:val="0"/>
-              </w:rPr>
-              <w:t xml:space="preserve">INDIVIDUAL CONTRIBUTION</w:t>
-            </w:r>
-            <w:r>
-              <w:rPr>
-                <w:rtl w:val="0"/>
-              </w:rPr>
-            </w:r>
-          </w:p>
-        </w:tc>
-        <w:tc>
-          <w:tcPr>
-            <w:tcMar>
-              <w:top w:w="0.0" w:type="dxa"/>
-              <w:bottom w:w="0.0" w:type="dxa"/>
-            </w:tcMar>
-          </w:tcPr>
-          <w:p>
-            <w:pPr>
-              <w:jc w:val="left"/>
-              <w:rPr/>
-            </w:pPr>
-            <w:r>
-              <w:rPr>
-                <w:sz w:val="20"/>
-                <w:szCs w:val="20"/>
-                <w:highlight w:val="lightGray"/>
-                <w:rtl w:val="0"/>
-              </w:rPr>
-              <w:t xml:space="preserve">Oral Presentation</w:t>
-            </w:r>
-            <w:r>
-              <w:rPr>
-                <w:rtl w:val="0"/>
-              </w:rPr>
-            </w:r>
-          </w:p>
-        </w:tc>
-        <w:tc>
-          <w:tcPr>
-            <w:tcMar>
-              <w:top w:w="0.0" w:type="dxa"/>
-              <w:bottom w:w="0.0" w:type="dxa"/>
-            </w:tcMar>
-          </w:tcPr>
-          <w:p>
-            <w:pPr>
-              <w:jc w:val="left"/>
-              <w:rPr/>
-            </w:pPr>
-            <w:r>
-              <w:rPr>
-                <w:rtl w:val="0"/>
-              </w:rPr>
-              <w:t xml:space="preserve">Project Introduction; Algorithms</w:t>
-            </w:r>
-          </w:p>
-        </w:tc>
-      </w:tr>
-      <w:tr>
-        <w:trPr>
-          <w:cantSplit w:val="0"/>
-          <w:trHeight w:val="450" w:hRule="atLeast"/>
-          <w:tblHeader w:val="0"/>
-        </w:trPr>
-        <w:tc>
-          <w:tcPr>
-            <w:vMerge w:val="continue"/>
-            <w:tcMar>
-              <w:top w:w="0.0" w:type="dxa"/>
-              <w:bottom w:w="0.0" w:type="dxa"/>
-            </w:tcMar>
-          </w:tcPr>
-          <w:p>
-            <w:pPr>
-              <w:keepNext w:val="0"/>
-              <w:keepLines w:val="0"/>
-              <w:pageBreakBefore w:val="0"/>
-              <w:widowControl w:val="0"/>
-              <w:pBdr>
-                <w:top w:space="0" w:sz="0" w:val="nil"/>
-                <w:left w:space="0" w:sz="0" w:val="nil"/>
-                <w:bottom w:space="0" w:sz="0" w:val="nil"/>
-                <w:right w:space="0" w:sz="0" w:val="nil"/>
-                <w:between w:space="0" w:sz="0" w:val="nil"/>
-              </w:pBdr>
-              <w:shd w:fill="auto" w:val="clear"/>
-              <w:spacing w:after="0" w:before="0" w:line="276" w:lineRule="auto"/>
-              <w:ind w:left="0" w:right="0" w:firstLine="0"/>
-              <w:jc w:val="left"/>
-              <w:rPr/>
-            </w:pPr>
-            <w:r>
-              <w:rPr>
-                <w:rtl w:val="0"/>
-              </w:rPr>
-            </w:r>
-          </w:p>
-        </w:tc>
-        <w:tc>
-          <w:tcPr>
-            <w:tcMar>
-              <w:top w:w="0.0" w:type="dxa"/>
-              <w:bottom w:w="0.0" w:type="dxa"/>
-            </w:tcMar>
-          </w:tcPr>
-          <w:p>
-            <w:pPr>
-              <w:jc w:val="left"/>
-              <w:rPr/>
-            </w:pPr>
-            <w:r>
-              <w:rPr>
-                <w:sz w:val="20"/>
-                <w:szCs w:val="20"/>
-                <w:highlight w:val="lightGray"/>
-                <w:rtl w:val="0"/>
-              </w:rPr>
-              <w:t xml:space="preserve">Written Report</w:t>
-            </w:r>
-            <w:r>
-              <w:rPr>
-                <w:rtl w:val="0"/>
-              </w:rPr>
-            </w:r>
-          </w:p>
-        </w:tc>
-        <w:tc>
-          <w:tcPr>
-            <w:tcMar>
-              <w:top w:w="0.0" w:type="dxa"/>
-              <w:bottom w:w="0.0" w:type="dxa"/>
-            </w:tcMar>
-          </w:tcPr>
-          <w:p>
-            <w:pPr>
-              <w:jc w:val="left"/>
-              <w:rPr/>
-            </w:pPr>
-            <w:r>
-              <w:rPr>
-                <w:rtl w:val="0"/>
-              </w:rPr>
-              <w:t xml:space="preserve">Project Introduction; Algorithms</w:t>
-            </w:r>
-          </w:p>
-        </w:tc>
-      </w:tr>
-      <w:tr>
-        <w:trPr>
-          <w:cantSplit w:val="0"/>
-          <w:trHeight w:val="450" w:hRule="atLeast"/>
-          <w:tblHeader w:val="0"/>
-        </w:trPr>
-        <w:tc>
-          <w:tcPr>
-            <w:vMerge w:val="continue"/>
-            <w:tcMar>
-              <w:top w:w="0.0" w:type="dxa"/>
-              <w:bottom w:w="0.0" w:type="dxa"/>
-            </w:tcMar>
-          </w:tcPr>
-          <w:p>
-            <w:pPr>
-              <w:keepNext w:val="0"/>
-              <w:keepLines w:val="0"/>
-              <w:pageBreakBefore w:val="0"/>
-              <w:widowControl w:val="0"/>
-              <w:pBdr>
-                <w:top w:space="0" w:sz="0" w:val="nil"/>
-                <w:left w:space="0" w:sz="0" w:val="nil"/>
-                <w:bottom w:space="0" w:sz="0" w:val="nil"/>
-                <w:right w:space="0" w:sz="0" w:val="nil"/>
-                <w:between w:space="0" w:sz="0" w:val="nil"/>
-              </w:pBdr>
-              <w:shd w:fill="auto" w:val="clear"/>
-              <w:spacing w:after="0" w:before="0" w:line="276" w:lineRule="auto"/>
-              <w:ind w:left="0" w:right="0" w:firstLine="0"/>
-              <w:jc w:val="left"/>
-              <w:rPr/>
-            </w:pPr>
-            <w:r>
-              <w:rPr>
-                <w:rtl w:val="0"/>
-              </w:rPr>
-            </w:r>
-          </w:p>
-        </w:tc>
-        <w:tc>
-          <w:tcPr>
-            <w:tcMar>
-              <w:top w:w="0.0" w:type="dxa"/>
-              <w:bottom w:w="0.0" w:type="dxa"/>
-            </w:tcMar>
-          </w:tcPr>
-          <w:p>
-            <w:pPr>
-              <w:jc w:val="left"/>
-              <w:rPr/>
-            </w:pPr>
-            <w:r>
-              <w:rPr>
-                <w:sz w:val="20"/>
-                <w:szCs w:val="20"/>
-                <w:highlight w:val="lightGray"/>
-                <w:rtl w:val="0"/>
-              </w:rPr>
-              <w:t xml:space="preserve">Overall</w:t>
-            </w:r>
-            <w:r>
-              <w:rPr>
-                <w:rtl w:val="0"/>
-              </w:rPr>
-            </w:r>
-          </w:p>
-        </w:tc>
-        <w:tc>
-          <w:tcPr>
-            <w:tcMar>
-              <w:top w:w="0.0" w:type="dxa"/>
-              <w:bottom w:w="0.0" w:type="dxa"/>
-            </w:tcMar>
-          </w:tcPr>
-          <w:p>
-            <w:pPr>
-              <w:rPr/>
-            </w:pPr>
-            <w:r>
-              <w:rPr>
-                <w:rtl w:val="0"/>
-              </w:rPr>
-              <w:t xml:space="preserve">My name is Benny (Rongyan Zhu). In this project, I write the introduction part for the presentation and report. I also created, trained, and tested a model using one of the algorithms for our analysis in the paper report. </w:t>
-            </w:r>
-          </w:p>
-        </w:tc>
-      </w:tr>
-    </w:tbl>
-    <w:p>
-      <w:pPr>
-        <w:keepNext w:val="0"/>
-        <w:keepLines w:val="0"/>
-        <w:pageBreakBefore w:val="0"/>
-        <w:widowControl w:val="1"/>
-        <w:pBdr>
-          <w:top w:space="0" w:sz="0" w:val="nil"/>
-          <w:left w:space="0" w:sz="0" w:val="nil"/>
-          <w:bottom w:space="0" w:sz="0" w:val="nil"/>
-          <w:right w:space="0" w:sz="0" w:val="nil"/>
-          <w:between w:space="0" w:sz="0" w:val="nil"/>
-        </w:pBdr>
-        <w:shd w:fill="auto" w:val="clear"/>
-        <w:spacing w:after="0" w:before="0" w:line="240" w:lineRule="auto"/>
-        <w:ind w:left="0" w:right="0" w:firstLine="0"/>
-        <w:jc w:val="left"/>
-        <w:rPr>
-          <w:rFonts w:ascii="Arimo" w:cs="Arimo" w:eastAsia="Arimo" w:hAnsi="Arimo"/>
-          <w:b w:val="0"/>
-          <w:i w:val="0"/>
-          <w:smallCaps w:val="0"/>
-          <w:strike w:val="0"/>
-          <w:color w:val="000000"/>
-          <w:sz w:val="22"/>
-          <w:szCs w:val="22"/>
-          <w:u w:val="none"/>
-          <w:shd w:fill="auto" w:val="clear"/>
-          <w:vertAlign w:val="baseline"/>
-        </w:rPr>
-      </w:pPr>
-      <w:r>
-        <w:rPr>
           <w:rtl w:val="0"/>
         </w:rPr>
       </w:r>
@@ -2846,7 +2443,7 @@
     </w:p>
     <w:tbl>
       <w:tblPr>
-        <w:tblStyle w:val="Table7"/>
+        <w:tblStyle w:val="Table6"/>
         <w:tblW w:w="8241.0" w:type="dxa"/>
         <w:jc w:val="left"/>
         <w:tblBorders>
@@ -3677,19 +3274,6 @@
       </w:tblCellMar>
     </w:tblPr>
   </w:style>
-  <w:style w:type="table" w:styleId="Table7">
-    <w:basedOn w:val="TableNormal"/>
-    <w:tblPr>
-      <w:tblStyleRowBandSize w:val="1"/>
-      <w:tblStyleColBandSize w:val="1"/>
-      <w:tblCellMar>
-        <w:top w:w="0.0" w:type="dxa"/>
-        <w:left w:w="10.0" w:type="dxa"/>
-        <w:bottom w:w="0.0" w:type="dxa"/>
-        <w:right w:w="10.0" w:type="dxa"/>
-      </w:tblCellMar>
-    </w:tblPr>
-  </w:style>
 </w:styles>
 </file>
 
@@ -3990,7 +3574,7 @@
 
 <file path=customXML/item1.xml><?xml version="1.0" encoding="utf-8"?>
 <go:gDocsCustomXmlDataStorage xmlns:go="http://customooxmlschemas.google.com/" xmlns:r="http://schemas.openxmlformats.org/officeDocument/2006/relationships" uri="GoogleDocsCustomDataVersion2">
-  <go:docsCustomData xmlns:go="http://customooxmlschemas.google.com/" roundtripDataSignature="AMtx7mhXNRBQ3nuwl6rFhlIetGnnQXB4LA==">CgMxLjAaJAoBMBIfCh0IB0IZCgVBcmltbxIQQXJpYWwgVW5pY29kZSBNUxokCgExEh8KHQgHQhkKBUFyaW1vEhBBcmlhbCBVbmljb2RlIE1TOAByITFMR25DSGxzdlRrZDJWMjNFWFRuNzdpMGZTSXVlZFhUSw==</go:docsCustomData>
+  <go:docsCustomData xmlns:go="http://customooxmlschemas.google.com/" roundtripDataSignature="AMtx7mhIOgnkPUVqQ3qzSEwNmDHFfyyd+g==">CgMxLjAaJAoBMBIfCh0IB0IZCgVBcmltbxIQQXJpYWwgVW5pY29kZSBNUzgAciExTEduQ0hsc3ZUa2QyVjIzRVhUbjc3aTBmU0l1ZWRYVEs=</go:docsCustomData>
 </go:gDocsCustomXmlDataStorage>
 </file>
 

</xml_diff>